<commit_message>
Edited from intro until discussion
Added more references
cleaned up some placement issues
</commit_message>
<xml_diff>
--- a/Papers/Paper Summaries.docx
+++ b/Papers/Paper Summaries.docx
@@ -458,6 +458,94 @@
           <w:lang w:bidi="en-US"/>
         </w:rPr>
       </w:pPr>
+      <w:r>
+        <w:rPr>
+          <w:lang w:bidi="en-US"/>
+        </w:rPr>
+        <w:drawing>
+          <wp:inline distT="0" distB="0" distL="0" distR="0" wp14:anchorId="092D3AD9" wp14:editId="0AD29C91">
+            <wp:extent cx="5731510" cy="1745615"/>
+            <wp:effectExtent l="0" t="0" r="2540" b="6985"/>
+            <wp:docPr id="2" name="Picture 2" descr="Table&#10;&#10;Description automatically generated"/>
+            <wp:cNvGraphicFramePr>
+              <a:graphicFrameLocks xmlns:a="http://schemas.openxmlformats.org/drawingml/2006/main" noChangeAspect="1"/>
+            </wp:cNvGraphicFramePr>
+            <a:graphic xmlns:a="http://schemas.openxmlformats.org/drawingml/2006/main">
+              <a:graphicData uri="http://schemas.openxmlformats.org/drawingml/2006/picture">
+                <pic:pic xmlns:pic="http://schemas.openxmlformats.org/drawingml/2006/picture">
+                  <pic:nvPicPr>
+                    <pic:cNvPr id="2" name="Picture 2" descr="Table&#10;&#10;Description automatically generated"/>
+                    <pic:cNvPicPr/>
+                  </pic:nvPicPr>
+                  <pic:blipFill>
+                    <a:blip r:embed="rId6"/>
+                    <a:stretch>
+                      <a:fillRect/>
+                    </a:stretch>
+                  </pic:blipFill>
+                  <pic:spPr>
+                    <a:xfrm>
+                      <a:off x="0" y="0"/>
+                      <a:ext cx="5731510" cy="1745615"/>
+                    </a:xfrm>
+                    <a:prstGeom prst="rect">
+                      <a:avLst/>
+                    </a:prstGeom>
+                  </pic:spPr>
+                </pic:pic>
+              </a:graphicData>
+            </a:graphic>
+          </wp:inline>
+        </w:drawing>
+      </w:r>
+    </w:p>
+    <w:p>
+      <w:pPr>
+        <w:rPr>
+          <w:lang w:bidi="en-US"/>
+        </w:rPr>
+      </w:pPr>
+      <w:r>
+        <w:rPr>
+          <w:lang w:bidi="en-US"/>
+        </w:rPr>
+        <w:lastRenderedPageBreak/>
+        <w:drawing>
+          <wp:inline distT="0" distB="0" distL="0" distR="0" wp14:anchorId="3305DCF5" wp14:editId="02FA6A7D">
+            <wp:extent cx="5353797" cy="2476846"/>
+            <wp:effectExtent l="0" t="0" r="0" b="0"/>
+            <wp:docPr id="3" name="Picture 3" descr="Table&#10;&#10;Description automatically generated"/>
+            <wp:cNvGraphicFramePr>
+              <a:graphicFrameLocks xmlns:a="http://schemas.openxmlformats.org/drawingml/2006/main" noChangeAspect="1"/>
+            </wp:cNvGraphicFramePr>
+            <a:graphic xmlns:a="http://schemas.openxmlformats.org/drawingml/2006/main">
+              <a:graphicData uri="http://schemas.openxmlformats.org/drawingml/2006/picture">
+                <pic:pic xmlns:pic="http://schemas.openxmlformats.org/drawingml/2006/picture">
+                  <pic:nvPicPr>
+                    <pic:cNvPr id="3" name="Picture 3" descr="Table&#10;&#10;Description automatically generated"/>
+                    <pic:cNvPicPr/>
+                  </pic:nvPicPr>
+                  <pic:blipFill>
+                    <a:blip r:embed="rId7"/>
+                    <a:stretch>
+                      <a:fillRect/>
+                    </a:stretch>
+                  </pic:blipFill>
+                  <pic:spPr>
+                    <a:xfrm>
+                      <a:off x="0" y="0"/>
+                      <a:ext cx="5353797" cy="2476846"/>
+                    </a:xfrm>
+                    <a:prstGeom prst="rect">
+                      <a:avLst/>
+                    </a:prstGeom>
+                  </pic:spPr>
+                </pic:pic>
+              </a:graphicData>
+            </a:graphic>
+          </wp:inline>
+        </w:drawing>
+      </w:r>
     </w:p>
     <w:p>
       <w:pPr>
@@ -470,7 +558,6 @@
           <w:noProof/>
           <w:lang w:bidi="en-US"/>
         </w:rPr>
-        <w:lastRenderedPageBreak/>
         <w:drawing>
           <wp:inline distT="0" distB="0" distL="0" distR="0" wp14:anchorId="39C8B40E" wp14:editId="4469EDD9">
             <wp:extent cx="3642403" cy="4856672"/>
@@ -487,7 +574,7 @@
                     <pic:cNvPicPr/>
                   </pic:nvPicPr>
                   <pic:blipFill>
-                    <a:blip r:embed="rId6">
+                    <a:blip r:embed="rId8">
                       <a:extLst>
                         <a:ext uri="{28A0092B-C50C-407E-A947-70E740481C1C}">
                           <a14:useLocalDpi xmlns:a14="http://schemas.microsoft.com/office/drawing/2010/main" val="0"/>
@@ -512,6 +599,537 @@
             </a:graphic>
           </wp:inline>
         </w:drawing>
+      </w:r>
+    </w:p>
+    <w:p>
+      <w:pPr>
+        <w:rPr>
+          <w:lang w:bidi="en-US"/>
+        </w:rPr>
+      </w:pPr>
+      <w:r>
+        <w:rPr>
+          <w:lang w:bidi="en-US"/>
+        </w:rPr>
+        <w:t>A student receives an assignment, which is due by a certain date set by the lecturer. While the student</w:t>
+      </w:r>
+    </w:p>
+    <w:p>
+      <w:pPr>
+        <w:rPr>
+          <w:lang w:bidi="en-US"/>
+        </w:rPr>
+      </w:pPr>
+      <w:r>
+        <w:rPr>
+          <w:lang w:bidi="en-US"/>
+        </w:rPr>
+        <w:t>is working on the assignment, she undergoes a crisis and therefore spends less time on the assignment.</w:t>
+      </w:r>
+    </w:p>
+    <w:p>
+      <w:pPr>
+        <w:rPr>
+          <w:lang w:bidi="en-US"/>
+        </w:rPr>
+      </w:pPr>
+      <w:r>
+        <w:rPr>
+          <w:lang w:bidi="en-US"/>
+        </w:rPr>
+        <w:t xml:space="preserve">She has two options: she can hand in the assignment on </w:t>
+      </w:r>
+      <w:proofErr w:type="gramStart"/>
+      <w:r>
+        <w:rPr>
+          <w:lang w:bidi="en-US"/>
+        </w:rPr>
+        <w:t>time</w:t>
+      </w:r>
+      <w:proofErr w:type="gramEnd"/>
+      <w:r>
+        <w:rPr>
+          <w:lang w:bidi="en-US"/>
+        </w:rPr>
+        <w:t xml:space="preserve"> or she can hand in late. If she hands in</w:t>
+      </w:r>
+    </w:p>
+    <w:p>
+      <w:pPr>
+        <w:rPr>
+          <w:lang w:bidi="en-US"/>
+        </w:rPr>
+      </w:pPr>
+      <w:r>
+        <w:rPr>
+          <w:lang w:bidi="en-US"/>
+        </w:rPr>
+        <w:t xml:space="preserve">on time, she will get a payoff of a − c, where a is the potential </w:t>
+      </w:r>
+      <w:proofErr w:type="gramStart"/>
+      <w:r>
+        <w:rPr>
+          <w:lang w:bidi="en-US"/>
+        </w:rPr>
+        <w:t>mark</w:t>
+      </w:r>
+      <w:proofErr w:type="gramEnd"/>
+      <w:r>
+        <w:rPr>
+          <w:lang w:bidi="en-US"/>
+        </w:rPr>
+        <w:t xml:space="preserve"> she would have received, and c</w:t>
+      </w:r>
+    </w:p>
+    <w:p>
+      <w:pPr>
+        <w:rPr>
+          <w:lang w:bidi="en-US"/>
+        </w:rPr>
+      </w:pPr>
+      <w:r>
+        <w:rPr>
+          <w:lang w:bidi="en-US"/>
+        </w:rPr>
+        <w:lastRenderedPageBreak/>
+        <w:t>is the negative impact the crisis has on her mark. However, if she submits her project late, she has</w:t>
+      </w:r>
+    </w:p>
+    <w:p>
+      <w:pPr>
+        <w:rPr>
+          <w:lang w:bidi="en-US"/>
+        </w:rPr>
+      </w:pPr>
+      <w:r>
+        <w:rPr>
+          <w:lang w:bidi="en-US"/>
+        </w:rPr>
+        <w:t>some time to recover after the crisis and reduce its academic impact. Her payoff is a − βc − m if the</w:t>
+      </w:r>
+    </w:p>
+    <w:p>
+      <w:pPr>
+        <w:rPr>
+          <w:lang w:bidi="en-US"/>
+        </w:rPr>
+      </w:pPr>
+      <w:r>
+        <w:rPr>
+          <w:lang w:bidi="en-US"/>
+        </w:rPr>
+        <w:t>lecturer gives her a penalty, where m is the size of the penalty. She gets a payoff of a − βc if there</w:t>
+      </w:r>
+    </w:p>
+    <w:p>
+      <w:pPr>
+        <w:rPr>
+          <w:lang w:bidi="en-US"/>
+        </w:rPr>
+      </w:pPr>
+      <w:r>
+        <w:rPr>
+          <w:lang w:bidi="en-US"/>
+        </w:rPr>
+        <w:t>is no penalty. β represents the type of the student, where a high β suggests a low resiliency to crises</w:t>
+      </w:r>
+    </w:p>
+    <w:p>
+      <w:pPr>
+        <w:rPr>
+          <w:lang w:bidi="en-US"/>
+        </w:rPr>
+      </w:pPr>
+      <w:r>
+        <w:rPr>
+          <w:lang w:bidi="en-US"/>
+        </w:rPr>
+        <w:t>and a low β suggests a high resiliency and a better academic recovery. The student observes her own</w:t>
+      </w:r>
+    </w:p>
+    <w:p>
+      <w:pPr>
+        <w:rPr>
+          <w:lang w:bidi="en-US"/>
+        </w:rPr>
+      </w:pPr>
+      <w:r>
+        <w:rPr>
+          <w:lang w:bidi="en-US"/>
+        </w:rPr>
+        <w:t>type but does not know the lecturer’s type.</w:t>
+      </w:r>
+    </w:p>
+    <w:p>
+      <w:pPr>
+        <w:rPr>
+          <w:lang w:bidi="en-US"/>
+        </w:rPr>
+      </w:pPr>
+      <w:r>
+        <w:rPr>
+          <w:lang w:bidi="en-US"/>
+        </w:rPr>
+        <w:t>On the other hand, the lecturer is faced with the decision either to give a penalty (m) if a student</w:t>
+      </w:r>
+    </w:p>
+    <w:p>
+      <w:pPr>
+        <w:rPr>
+          <w:lang w:bidi="en-US"/>
+        </w:rPr>
+      </w:pPr>
+      <w:r>
+        <w:rPr>
+          <w:lang w:bidi="en-US"/>
+        </w:rPr>
+        <w:t>submits late or not to give a penalty. If the lecturer gives a penalty, he feels bad since the student</w:t>
+      </w:r>
+    </w:p>
+    <w:p>
+      <w:pPr>
+        <w:rPr>
+          <w:lang w:bidi="en-US"/>
+        </w:rPr>
+      </w:pPr>
+      <w:r>
+        <w:rPr>
+          <w:lang w:bidi="en-US"/>
+        </w:rPr>
+        <w:t>has gone through a crisis. The size of his disutility depends on the size of the penalty (m) and how</w:t>
+      </w:r>
+    </w:p>
+    <w:p>
+      <w:pPr>
+        <w:rPr>
+          <w:lang w:bidi="en-US"/>
+        </w:rPr>
+      </w:pPr>
+      <w:r>
+        <w:rPr>
+          <w:lang w:bidi="en-US"/>
+        </w:rPr>
+        <w:t>empathetic the lecturer is, where the level of empathy describes the lecturer’s type (δ). The more</w:t>
+      </w:r>
+    </w:p>
+    <w:p>
+      <w:pPr>
+        <w:rPr>
+          <w:lang w:bidi="en-US"/>
+        </w:rPr>
+      </w:pPr>
+      <w:r>
+        <w:rPr>
+          <w:lang w:bidi="en-US"/>
+        </w:rPr>
+        <w:t>empathetic the lecturer is, the higher δ is. The lecturer observes his own type but not that of the</w:t>
+      </w:r>
+    </w:p>
+    <w:p>
+      <w:pPr>
+        <w:rPr>
+          <w:lang w:bidi="en-US"/>
+        </w:rPr>
+      </w:pPr>
+      <w:r>
+        <w:rPr>
+          <w:lang w:bidi="en-US"/>
+        </w:rPr>
+        <w:t>student. The lecturer’s and student’s types are both continuous types, which are independently and</w:t>
+      </w:r>
+    </w:p>
+    <w:p>
+      <w:pPr>
+        <w:rPr>
+          <w:lang w:bidi="en-US"/>
+        </w:rPr>
+      </w:pPr>
+      <w:r>
+        <w:rPr>
+          <w:lang w:bidi="en-US"/>
+        </w:rPr>
+        <w:t xml:space="preserve">randomly chosen by nature at the start of the game from a uniform distribution </w:t>
+      </w:r>
+      <w:proofErr w:type="gramStart"/>
+      <w:r>
+        <w:rPr>
+          <w:lang w:bidi="en-US"/>
+        </w:rPr>
+        <w:t>1 :</w:t>
+      </w:r>
+      <w:proofErr w:type="gramEnd"/>
+      <w:r>
+        <w:rPr>
+          <w:lang w:bidi="en-US"/>
+        </w:rPr>
+        <w:t xml:space="preserve"> δ </w:t>
+      </w:r>
+      <w:r>
+        <w:rPr>
+          <w:rFonts w:ascii="Cambria Math" w:hAnsi="Cambria Math" w:cs="Cambria Math"/>
+          <w:lang w:bidi="en-US"/>
+        </w:rPr>
+        <w:t>∼</w:t>
+      </w:r>
+      <w:r>
+        <w:rPr>
+          <w:lang w:bidi="en-US"/>
+        </w:rPr>
+        <w:t xml:space="preserve"> Uniform(0,1)</w:t>
+      </w:r>
+    </w:p>
+    <w:p>
+      <w:pPr>
+        <w:rPr>
+          <w:lang w:bidi="en-US"/>
+        </w:rPr>
+      </w:pPr>
+      <w:r>
+        <w:rPr>
+          <w:lang w:bidi="en-US"/>
+        </w:rPr>
+        <w:t xml:space="preserve">and β </w:t>
+      </w:r>
+      <w:r>
+        <w:rPr>
+          <w:rFonts w:ascii="Cambria Math" w:hAnsi="Cambria Math" w:cs="Cambria Math"/>
+          <w:lang w:bidi="en-US"/>
+        </w:rPr>
+        <w:t>∼</w:t>
+      </w:r>
+      <w:r>
+        <w:rPr>
+          <w:lang w:bidi="en-US"/>
+        </w:rPr>
+        <w:t xml:space="preserve"> </w:t>
+      </w:r>
+      <w:proofErr w:type="gramStart"/>
+      <w:r>
+        <w:rPr>
+          <w:lang w:bidi="en-US"/>
+        </w:rPr>
+        <w:t>Uniform(</w:t>
+      </w:r>
+      <w:proofErr w:type="gramEnd"/>
+      <w:r>
+        <w:rPr>
+          <w:lang w:bidi="en-US"/>
+        </w:rPr>
+        <w:t>0,1). If the lecturer decides not to impose a penalty, he feels good that he did</w:t>
+      </w:r>
+    </w:p>
+    <w:p>
+      <w:pPr>
+        <w:rPr>
+          <w:lang w:bidi="en-US"/>
+        </w:rPr>
+      </w:pPr>
+      <w:r>
+        <w:rPr>
+          <w:lang w:bidi="en-US"/>
+        </w:rPr>
+        <w:t xml:space="preserve">not impose on a student experiencing a </w:t>
+      </w:r>
+      <w:proofErr w:type="gramStart"/>
+      <w:r>
+        <w:rPr>
+          <w:lang w:bidi="en-US"/>
+        </w:rPr>
+        <w:t>crisis, and</w:t>
+      </w:r>
+      <w:proofErr w:type="gramEnd"/>
+      <w:r>
+        <w:rPr>
+          <w:lang w:bidi="en-US"/>
+        </w:rPr>
+        <w:t xml:space="preserve"> gets a positive payoff of </w:t>
+      </w:r>
+      <w:proofErr w:type="spellStart"/>
+      <w:r>
+        <w:rPr>
+          <w:lang w:bidi="en-US"/>
+        </w:rPr>
+        <w:t>δc</w:t>
+      </w:r>
+      <w:proofErr w:type="spellEnd"/>
+      <w:r>
+        <w:rPr>
+          <w:lang w:bidi="en-US"/>
+        </w:rPr>
+        <w:t>. However, the lecturer</w:t>
+      </w:r>
+    </w:p>
+    <w:p>
+      <w:pPr>
+        <w:rPr>
+          <w:lang w:bidi="en-US"/>
+        </w:rPr>
+      </w:pPr>
+      <w:r>
+        <w:rPr>
+          <w:lang w:bidi="en-US"/>
+        </w:rPr>
+        <w:t>knows that by waving the penalty, he may be encouraging this student, and other students to hand in</w:t>
+      </w:r>
+    </w:p>
+    <w:p>
+      <w:pPr>
+        <w:rPr>
+          <w:lang w:bidi="en-US"/>
+        </w:rPr>
+      </w:pPr>
+      <w:r>
+        <w:rPr>
+          <w:lang w:bidi="en-US"/>
+        </w:rPr>
+        <w:t>late in the future. The lecturer would rather deter late hand-ins, and receives a negative payoff −d for</w:t>
+      </w:r>
+    </w:p>
+    <w:p>
+      <w:pPr>
+        <w:rPr>
+          <w:lang w:bidi="en-US"/>
+        </w:rPr>
+      </w:pPr>
+      <w:r>
+        <w:rPr>
+          <w:lang w:bidi="en-US"/>
+        </w:rPr>
+        <w:t>not deterring late hand-ins. This deterrent parameter relates to the literature on games of repeated</w:t>
+      </w:r>
+    </w:p>
+    <w:p>
+      <w:pPr>
+        <w:rPr>
+          <w:lang w:bidi="en-US"/>
+        </w:rPr>
+      </w:pPr>
+      <w:r>
+        <w:rPr>
+          <w:lang w:bidi="en-US"/>
+        </w:rPr>
+        <w:t>interaction and reputations.</w:t>
+      </w:r>
+    </w:p>
+    <w:p>
+      <w:pPr>
+        <w:rPr>
+          <w:lang w:bidi="en-US"/>
+        </w:rPr>
+      </w:pPr>
+      <w:r>
+        <w:rPr>
+          <w:lang w:bidi="en-US"/>
+        </w:rPr>
+        <w:t xml:space="preserve">The parameters a, c, </w:t>
+      </w:r>
+      <w:proofErr w:type="spellStart"/>
+      <w:r>
+        <w:rPr>
+          <w:lang w:bidi="en-US"/>
+        </w:rPr>
+        <w:t>m&amp;d</w:t>
+      </w:r>
+      <w:proofErr w:type="spellEnd"/>
+      <w:r>
+        <w:rPr>
+          <w:lang w:bidi="en-US"/>
+        </w:rPr>
+        <w:t xml:space="preserve"> are all common knowledge. This is a game of incomplete information</w:t>
+      </w:r>
+    </w:p>
+    <w:p>
+      <w:pPr>
+        <w:rPr>
+          <w:lang w:bidi="en-US"/>
+        </w:rPr>
+      </w:pPr>
+      <w:r>
+        <w:rPr>
+          <w:lang w:bidi="en-US"/>
+        </w:rPr>
+        <w:t xml:space="preserve">because the </w:t>
+      </w:r>
+      <w:proofErr w:type="gramStart"/>
+      <w:r>
+        <w:rPr>
+          <w:lang w:bidi="en-US"/>
+        </w:rPr>
+        <w:t>players’</w:t>
+      </w:r>
+      <w:proofErr w:type="gramEnd"/>
+      <w:r>
+        <w:rPr>
+          <w:lang w:bidi="en-US"/>
+        </w:rPr>
+        <w:t xml:space="preserve"> types are not common knowledge. The type spaces are continuous and the action</w:t>
+      </w:r>
+    </w:p>
+    <w:p>
+      <w:pPr>
+        <w:rPr>
+          <w:lang w:bidi="en-US"/>
+        </w:rPr>
+      </w:pPr>
+      <w:r>
+        <w:rPr>
+          <w:lang w:bidi="en-US"/>
+        </w:rPr>
+        <w:t>spaces are discrete. Each player needs to choose his/her action based on his/her own type, what</w:t>
+      </w:r>
+    </w:p>
+    <w:p>
+      <w:pPr>
+        <w:rPr>
+          <w:lang w:bidi="en-US"/>
+        </w:rPr>
+      </w:pPr>
+      <w:r>
+        <w:rPr>
+          <w:lang w:bidi="en-US"/>
+        </w:rPr>
+        <w:t xml:space="preserve">each believes the other player’s type is, and the values of a, c, </w:t>
+      </w:r>
+      <w:proofErr w:type="spellStart"/>
+      <w:r>
+        <w:rPr>
+          <w:lang w:bidi="en-US"/>
+        </w:rPr>
+        <w:t>m&amp;d</w:t>
+      </w:r>
+      <w:proofErr w:type="spellEnd"/>
+      <w:r>
+        <w:rPr>
+          <w:lang w:bidi="en-US"/>
+        </w:rPr>
+        <w:t>. Figure 3.1 shows the game in</w:t>
+      </w:r>
+    </w:p>
+    <w:p>
+      <w:pPr>
+        <w:rPr>
+          <w:lang w:bidi="en-US"/>
+        </w:rPr>
+      </w:pPr>
+      <w:r>
+        <w:rPr>
+          <w:lang w:bidi="en-US"/>
+        </w:rPr>
+        <w:t xml:space="preserve">extensive form </w:t>
+      </w:r>
+      <w:proofErr w:type="gramStart"/>
+      <w:r>
+        <w:rPr>
+          <w:lang w:bidi="en-US"/>
+        </w:rPr>
+        <w:t>2 .</w:t>
+      </w:r>
+      <w:proofErr w:type="gramEnd"/>
+      <w:r>
+        <w:rPr>
+          <w:lang w:bidi="en-US"/>
+        </w:rPr>
+        <w:t xml:space="preserve"> And a summary of the game’s parameters and restrictions are given in figure 3.1</w:t>
       </w:r>
     </w:p>
     <w:sectPr>
@@ -1749,6 +2367,18 @@
       <w:shd w:val="clear" w:color="auto" w:fill="E1DFDD"/>
     </w:rPr>
   </w:style>
+  <w:style w:type="character" w:styleId="FollowedHyperlink">
+    <w:name w:val="FollowedHyperlink"/>
+    <w:basedOn w:val="DefaultParagraphFont"/>
+    <w:uiPriority w:val="99"/>
+    <w:semiHidden/>
+    <w:unhideWhenUsed/>
+    <w:rsid w:val="00014876"/>
+    <w:rPr>
+      <w:color w:val="954F72" w:themeColor="followedHyperlink"/>
+      <w:u w:val="single"/>
+    </w:rPr>
+  </w:style>
 </w:styles>
 </file>
 

</xml_diff>